<commit_message>
Created Parse classes ready for database integration.
</commit_message>
<xml_diff>
--- a/documentation/Data-Dictionary-Parse.docx
+++ b/documentation/Data-Dictionary-Parse.docx
@@ -73,14 +73,7 @@
                 <w:rFonts w:ascii="Garamond" w:eastAsia="Garamond" w:hAnsi="Garamond" w:cs="Garamond"/>
                 <w:sz w:val="24"/>
               </w:rPr>
-              <w:t>Date: 10/31</w:t>
-            </w:r>
-            <w:r>
-              <w:rPr>
-                <w:rFonts w:ascii="Garamond" w:eastAsia="Garamond" w:hAnsi="Garamond" w:cs="Garamond"/>
-                <w:sz w:val="24"/>
-              </w:rPr>
-              <w:t>/2015</w:t>
+              <w:t>Date: 10/31/2015</w:t>
             </w:r>
           </w:p>
         </w:tc>
@@ -169,14 +162,7 @@
                 <w:rFonts w:ascii="Garamond" w:eastAsia="Garamond" w:hAnsi="Garamond" w:cs="Garamond"/>
                 <w:sz w:val="24"/>
               </w:rPr>
-              <w:t xml:space="preserve">Contains information of a </w:t>
-            </w:r>
-            <w:r>
-              <w:rPr>
-                <w:rFonts w:ascii="Garamond" w:eastAsia="Garamond" w:hAnsi="Garamond" w:cs="Garamond"/>
-                <w:sz w:val="24"/>
-              </w:rPr>
-              <w:t>specific location.</w:t>
+              <w:t>Contains information of a specific location.</w:t>
             </w:r>
           </w:p>
         </w:tc>
@@ -754,7 +740,14 @@
                 <w:rFonts w:ascii="Garamond" w:eastAsia="Garamond" w:hAnsi="Garamond" w:cs="Garamond"/>
                 <w:sz w:val="24"/>
               </w:rPr>
-              <w:t>Image</w:t>
+              <w:t>i</w:t>
+            </w:r>
+            <w:r>
+              <w:rPr>
+                <w:rFonts w:ascii="Garamond" w:eastAsia="Garamond" w:hAnsi="Garamond" w:cs="Garamond"/>
+                <w:sz w:val="24"/>
+              </w:rPr>
+              <w:t>mage</w:t>
             </w:r>
           </w:p>
         </w:tc>
@@ -890,7 +883,7 @@
                 <w:rFonts w:ascii="Garamond" w:eastAsia="Garamond" w:hAnsi="Garamond" w:cs="Garamond"/>
                 <w:sz w:val="24"/>
               </w:rPr>
-              <w:t>notes</w:t>
+              <w:t>contact</w:t>
             </w:r>
           </w:p>
         </w:tc>
@@ -910,21 +903,7 @@
                 <w:rFonts w:ascii="Garamond" w:eastAsia="Garamond" w:hAnsi="Garamond" w:cs="Garamond"/>
                 <w:sz w:val="24"/>
               </w:rPr>
-              <w:t xml:space="preserve">Optional </w:t>
-            </w:r>
-            <w:r>
-              <w:rPr>
-                <w:rFonts w:ascii="Garamond" w:eastAsia="Garamond" w:hAnsi="Garamond" w:cs="Garamond"/>
-                <w:sz w:val="24"/>
-              </w:rPr>
-              <w:t>Minor information about the location</w:t>
-            </w:r>
-            <w:r>
-              <w:rPr>
-                <w:rFonts w:ascii="Garamond" w:eastAsia="Garamond" w:hAnsi="Garamond" w:cs="Garamond"/>
-                <w:sz w:val="24"/>
-              </w:rPr>
-              <w:t>.</w:t>
+              <w:t>Optional contact information of the location.</w:t>
             </w:r>
           </w:p>
         </w:tc>
@@ -1006,6 +985,8 @@
               </w:rPr>
               <w:t>No</w:t>
             </w:r>
+            <w:bookmarkStart w:id="0" w:name="_GoBack"/>
+            <w:bookmarkEnd w:id="0"/>
           </w:p>
         </w:tc>
       </w:tr>
@@ -1026,7 +1007,7 @@
                 <w:rFonts w:ascii="Garamond" w:eastAsia="Garamond" w:hAnsi="Garamond" w:cs="Garamond"/>
                 <w:sz w:val="24"/>
               </w:rPr>
-              <w:t>createdAt</w:t>
+              <w:t>notes</w:t>
             </w:r>
           </w:p>
         </w:tc>
@@ -1046,14 +1027,14 @@
                 <w:rFonts w:ascii="Garamond" w:eastAsia="Garamond" w:hAnsi="Garamond" w:cs="Garamond"/>
                 <w:sz w:val="24"/>
               </w:rPr>
-              <w:t>D</w:t>
-            </w:r>
-            <w:r>
-              <w:rPr>
-                <w:rFonts w:ascii="Garamond" w:eastAsia="Garamond" w:hAnsi="Garamond" w:cs="Garamond"/>
-                <w:sz w:val="24"/>
-              </w:rPr>
-              <w:t>ate when the entry was created</w:t>
+              <w:t xml:space="preserve">Optional </w:t>
+            </w:r>
+            <w:r>
+              <w:rPr>
+                <w:rFonts w:ascii="Garamond" w:eastAsia="Garamond" w:hAnsi="Garamond" w:cs="Garamond"/>
+                <w:sz w:val="24"/>
+              </w:rPr>
+              <w:t>Minor information about the location</w:t>
             </w:r>
             <w:r>
               <w:rPr>
@@ -1100,7 +1081,7 @@
                 <w:rFonts w:ascii="Garamond" w:eastAsia="Garamond" w:hAnsi="Garamond" w:cs="Garamond"/>
                 <w:sz w:val="24"/>
               </w:rPr>
-              <w:t>N/A</w:t>
+              <w:t>Empty String</w:t>
             </w:r>
           </w:p>
         </w:tc>
@@ -1120,7 +1101,7 @@
                 <w:rFonts w:ascii="Garamond" w:eastAsia="Garamond" w:hAnsi="Garamond" w:cs="Garamond"/>
                 <w:sz w:val="24"/>
               </w:rPr>
-              <w:t>Date</w:t>
+              <w:t>String</w:t>
             </w:r>
           </w:p>
         </w:tc>
@@ -1162,6 +1143,142 @@
                 <w:rFonts w:ascii="Garamond" w:eastAsia="Garamond" w:hAnsi="Garamond" w:cs="Garamond"/>
                 <w:sz w:val="24"/>
               </w:rPr>
+              <w:t>createdAt</w:t>
+            </w:r>
+          </w:p>
+        </w:tc>
+        <w:tc>
+          <w:tcPr>
+            <w:tcW w:w="1159" w:type="pct"/>
+          </w:tcPr>
+          <w:p>
+            <w:pPr>
+              <w:rPr>
+                <w:rFonts w:ascii="Garamond" w:eastAsia="Garamond" w:hAnsi="Garamond" w:cs="Garamond"/>
+                <w:sz w:val="24"/>
+              </w:rPr>
+            </w:pPr>
+            <w:r>
+              <w:rPr>
+                <w:rFonts w:ascii="Garamond" w:eastAsia="Garamond" w:hAnsi="Garamond" w:cs="Garamond"/>
+                <w:sz w:val="24"/>
+              </w:rPr>
+              <w:t>D</w:t>
+            </w:r>
+            <w:r>
+              <w:rPr>
+                <w:rFonts w:ascii="Garamond" w:eastAsia="Garamond" w:hAnsi="Garamond" w:cs="Garamond"/>
+                <w:sz w:val="24"/>
+              </w:rPr>
+              <w:t>ate when the entry was created</w:t>
+            </w:r>
+            <w:r>
+              <w:rPr>
+                <w:rFonts w:ascii="Garamond" w:eastAsia="Garamond" w:hAnsi="Garamond" w:cs="Garamond"/>
+                <w:sz w:val="24"/>
+              </w:rPr>
+              <w:t>.</w:t>
+            </w:r>
+          </w:p>
+        </w:tc>
+        <w:tc>
+          <w:tcPr>
+            <w:tcW w:w="730" w:type="pct"/>
+          </w:tcPr>
+          <w:p>
+            <w:pPr>
+              <w:rPr>
+                <w:rFonts w:ascii="Garamond" w:eastAsia="Garamond" w:hAnsi="Garamond" w:cs="Garamond"/>
+                <w:sz w:val="24"/>
+              </w:rPr>
+            </w:pPr>
+            <w:r>
+              <w:rPr>
+                <w:rFonts w:ascii="Garamond" w:eastAsia="Garamond" w:hAnsi="Garamond" w:cs="Garamond"/>
+                <w:sz w:val="24"/>
+              </w:rPr>
+              <w:t>No</w:t>
+            </w:r>
+          </w:p>
+        </w:tc>
+        <w:tc>
+          <w:tcPr>
+            <w:tcW w:w="725" w:type="pct"/>
+          </w:tcPr>
+          <w:p>
+            <w:pPr>
+              <w:rPr>
+                <w:rFonts w:ascii="Garamond" w:eastAsia="Garamond" w:hAnsi="Garamond" w:cs="Garamond"/>
+                <w:sz w:val="24"/>
+              </w:rPr>
+            </w:pPr>
+            <w:r>
+              <w:rPr>
+                <w:rFonts w:ascii="Garamond" w:eastAsia="Garamond" w:hAnsi="Garamond" w:cs="Garamond"/>
+                <w:sz w:val="24"/>
+              </w:rPr>
+              <w:t>N/A</w:t>
+            </w:r>
+          </w:p>
+        </w:tc>
+        <w:tc>
+          <w:tcPr>
+            <w:tcW w:w="735" w:type="pct"/>
+          </w:tcPr>
+          <w:p>
+            <w:pPr>
+              <w:rPr>
+                <w:rFonts w:ascii="Garamond" w:eastAsia="Garamond" w:hAnsi="Garamond" w:cs="Garamond"/>
+                <w:sz w:val="24"/>
+              </w:rPr>
+            </w:pPr>
+            <w:r>
+              <w:rPr>
+                <w:rFonts w:ascii="Garamond" w:eastAsia="Garamond" w:hAnsi="Garamond" w:cs="Garamond"/>
+                <w:sz w:val="24"/>
+              </w:rPr>
+              <w:t>Date</w:t>
+            </w:r>
+          </w:p>
+        </w:tc>
+        <w:tc>
+          <w:tcPr>
+            <w:tcW w:w="684" w:type="pct"/>
+          </w:tcPr>
+          <w:p>
+            <w:pPr>
+              <w:rPr>
+                <w:rFonts w:ascii="Garamond" w:eastAsia="Garamond" w:hAnsi="Garamond" w:cs="Garamond"/>
+                <w:sz w:val="24"/>
+              </w:rPr>
+            </w:pPr>
+            <w:r>
+              <w:rPr>
+                <w:rFonts w:ascii="Garamond" w:eastAsia="Garamond" w:hAnsi="Garamond" w:cs="Garamond"/>
+                <w:sz w:val="24"/>
+              </w:rPr>
+              <w:t>No</w:t>
+            </w:r>
+          </w:p>
+        </w:tc>
+      </w:tr>
+      <w:tr>
+        <w:tc>
+          <w:tcPr>
+            <w:tcW w:w="967" w:type="pct"/>
+          </w:tcPr>
+          <w:p>
+            <w:pPr>
+              <w:rPr>
+                <w:rFonts w:ascii="Garamond" w:eastAsia="Garamond" w:hAnsi="Garamond" w:cs="Garamond"/>
+                <w:sz w:val="24"/>
+              </w:rPr>
+            </w:pPr>
+            <w:r>
+              <w:rPr>
+                <w:rFonts w:ascii="Garamond" w:eastAsia="Garamond" w:hAnsi="Garamond" w:cs="Garamond"/>
+                <w:sz w:val="24"/>
+              </w:rPr>
               <w:t>updatedAt</w:t>
             </w:r>
           </w:p>
@@ -1189,14 +1306,7 @@
                 <w:rFonts w:ascii="Garamond" w:eastAsia="Garamond" w:hAnsi="Garamond" w:cs="Garamond"/>
                 <w:sz w:val="24"/>
               </w:rPr>
-              <w:t xml:space="preserve">ate when the entry was </w:t>
-            </w:r>
-            <w:r>
-              <w:rPr>
-                <w:rFonts w:ascii="Garamond" w:eastAsia="Garamond" w:hAnsi="Garamond" w:cs="Garamond"/>
-                <w:sz w:val="24"/>
-              </w:rPr>
-              <w:t>last updated</w:t>
+              <w:t>ate when the entry was last updated</w:t>
             </w:r>
             <w:r>
               <w:rPr>
@@ -1557,7 +1667,15 @@
                 <w:rFonts w:ascii="Garamond" w:eastAsia="Garamond" w:hAnsi="Garamond" w:cs="Garamond"/>
                 <w:sz w:val="24"/>
               </w:rPr>
-              <w:t xml:space="preserve">Hashed identification key used </w:t>
+              <w:t xml:space="preserve">Hashed identification </w:t>
+            </w:r>
+            <w:r>
+              <w:rPr>
+                <w:rFonts w:ascii="Garamond" w:eastAsia="Garamond" w:hAnsi="Garamond" w:cs="Garamond"/>
+                <w:sz w:val="24"/>
+              </w:rPr>
+              <w:lastRenderedPageBreak/>
+              <w:t xml:space="preserve">key used </w:t>
             </w:r>
             <w:r>
               <w:rPr>
@@ -1612,6 +1730,7 @@
                 <w:rFonts w:ascii="Garamond" w:eastAsia="Garamond" w:hAnsi="Garamond" w:cs="Garamond"/>
                 <w:sz w:val="24"/>
               </w:rPr>
+              <w:lastRenderedPageBreak/>
               <w:t>Yes</w:t>
             </w:r>
           </w:p>
@@ -1694,6 +1813,7 @@
                 <w:rFonts w:ascii="Garamond" w:eastAsia="Garamond" w:hAnsi="Garamond" w:cs="Garamond"/>
                 <w:sz w:val="24"/>
               </w:rPr>
+              <w:lastRenderedPageBreak/>
               <w:t>name</w:t>
             </w:r>
           </w:p>
@@ -1714,15 +1834,7 @@
                 <w:rFonts w:ascii="Garamond" w:eastAsia="Garamond" w:hAnsi="Garamond" w:cs="Garamond"/>
                 <w:sz w:val="24"/>
               </w:rPr>
-              <w:t xml:space="preserve">Label name given to the </w:t>
-            </w:r>
-            <w:r>
-              <w:rPr>
-                <w:rFonts w:ascii="Garamond" w:eastAsia="Garamond" w:hAnsi="Garamond" w:cs="Garamond"/>
-                <w:sz w:val="24"/>
-              </w:rPr>
-              <w:lastRenderedPageBreak/>
-              <w:t>path.</w:t>
+              <w:t>Label name given to the path.</w:t>
             </w:r>
           </w:p>
         </w:tc>
@@ -1742,7 +1854,6 @@
                 <w:rFonts w:ascii="Garamond" w:eastAsia="Garamond" w:hAnsi="Garamond" w:cs="Garamond"/>
                 <w:sz w:val="24"/>
               </w:rPr>
-              <w:lastRenderedPageBreak/>
               <w:t>No</w:t>
             </w:r>
           </w:p>
@@ -1825,7 +1936,6 @@
                 <w:rFonts w:ascii="Garamond" w:eastAsia="Garamond" w:hAnsi="Garamond" w:cs="Garamond"/>
                 <w:sz w:val="24"/>
               </w:rPr>
-              <w:lastRenderedPageBreak/>
               <w:t>description</w:t>
             </w:r>
           </w:p>
@@ -2104,21 +2214,7 @@
                 <w:rFonts w:ascii="Garamond" w:eastAsia="Garamond" w:hAnsi="Garamond" w:cs="Garamond"/>
                 <w:sz w:val="24"/>
               </w:rPr>
-              <w:t>D</w:t>
-            </w:r>
-            <w:r>
-              <w:rPr>
-                <w:rFonts w:ascii="Garamond" w:eastAsia="Garamond" w:hAnsi="Garamond" w:cs="Garamond"/>
-                <w:sz w:val="24"/>
-              </w:rPr>
-              <w:t xml:space="preserve">ate when the entry was </w:t>
-            </w:r>
-            <w:r>
-              <w:rPr>
-                <w:rFonts w:ascii="Garamond" w:eastAsia="Garamond" w:hAnsi="Garamond" w:cs="Garamond"/>
-                <w:sz w:val="24"/>
-              </w:rPr>
-              <w:t>last updated.</w:t>
+              <w:t>Date when the entry was last updated.</w:t>
             </w:r>
           </w:p>
         </w:tc>
@@ -3526,8 +3622,6 @@
               </w:rPr>
               <w:t>No</w:t>
             </w:r>
-            <w:bookmarkStart w:id="0" w:name="_GoBack"/>
-            <w:bookmarkEnd w:id="0"/>
           </w:p>
         </w:tc>
       </w:tr>
@@ -3690,21 +3784,7 @@
                 <w:rFonts w:ascii="Garamond" w:eastAsia="Garamond" w:hAnsi="Garamond" w:cs="Garamond"/>
                 <w:sz w:val="24"/>
               </w:rPr>
-              <w:t>D</w:t>
-            </w:r>
-            <w:r>
-              <w:rPr>
-                <w:rFonts w:ascii="Garamond" w:eastAsia="Garamond" w:hAnsi="Garamond" w:cs="Garamond"/>
-                <w:sz w:val="24"/>
-              </w:rPr>
-              <w:t xml:space="preserve">ate when the entry was </w:t>
-            </w:r>
-            <w:r>
-              <w:rPr>
-                <w:rFonts w:ascii="Garamond" w:eastAsia="Garamond" w:hAnsi="Garamond" w:cs="Garamond"/>
-                <w:sz w:val="24"/>
-              </w:rPr>
-              <w:t>last updated.</w:t>
+              <w:t>Date when the entry was last updated.</w:t>
             </w:r>
           </w:p>
         </w:tc>

</xml_diff>